<commit_message>
build: :construction: Ultima estructuracion de documentos y funciones
</commit_message>
<xml_diff>
--- a/public/contratos/Condiciones Específicas-Pronto Pago Mayor de Edad.docx
+++ b/public/contratos/Condiciones Específicas-Pronto Pago Mayor de Edad.docx
@@ -6623,36 +6623,59 @@
     </w:p>
     <w:p>
       <w:pPr>
-        <w:pStyle w:val="Prrafodelista"/>
-        <w:spacing w:before="100" w:beforeAutospacing="1" w:after="100" w:afterAutospacing="1" w:line="240" w:lineRule="auto"/>
-        <w:jc w:val="both"/>
-        <w:rPr>
-          <w:rFonts w:asciiTheme="minorHAnsi" w:eastAsia="Times New Roman" w:hAnsiTheme="minorHAnsi" w:cstheme="minorHAnsi"/>
-          <w:b/>
-          <w:bCs/>
-          <w:lang w:val="es-ES"/>
-        </w:rPr>
-      </w:pPr>
-      <w:r>
-        <w:rPr>
-          <w:rFonts w:asciiTheme="minorHAnsi" w:eastAsia="Times New Roman" w:hAnsiTheme="minorHAnsi" w:cstheme="minorHAnsi"/>
-          <w:b/>
-          <w:bCs/>
-          <w:lang w:val="es-ES"/>
-        </w:rPr>
-        <w:t>{PLAN_PAGOS}</w:t>
-      </w:r>
-    </w:p>
-    <w:p>
-      <w:pPr>
-        <w:spacing w:before="100" w:beforeAutospacing="1" w:after="100" w:afterAutospacing="1" w:line="240" w:lineRule="auto"/>
-        <w:jc w:val="both"/>
-        <w:rPr>
-          <w:rFonts w:asciiTheme="minorHAnsi" w:eastAsia="Times New Roman" w:hAnsiTheme="minorHAnsi" w:cstheme="minorHAnsi"/>
-          <w:b/>
-          <w:lang w:val="es-ES"/>
-        </w:rPr>
-      </w:pPr>
+        <w:ind w:left="720"/>
+        <w:rPr>
+          <w:rFonts w:asciiTheme="minorHAnsi" w:eastAsia="Times New Roman" w:hAnsiTheme="minorHAnsi" w:cstheme="minorHAnsi"/>
+          <w:b/>
+          <w:bCs/>
+          <w:lang w:val="es-ES"/>
+        </w:rPr>
+      </w:pPr>
+      <w:r>
+        <w:rPr>
+          <w:rFonts w:asciiTheme="minorHAnsi" w:eastAsia="Times New Roman" w:hAnsiTheme="minorHAnsi" w:cstheme="minorHAnsi"/>
+          <w:b/>
+          <w:bCs/>
+          <w:lang w:val="es-ES"/>
+        </w:rPr>
+        <w:t xml:space="preserve">CUOTA 1: </w:t>
+      </w:r>
+      <w:r>
+        <w:rPr>
+          <w:rFonts w:asciiTheme="minorHAnsi" w:eastAsia="Times New Roman" w:hAnsiTheme="minorHAnsi" w:cstheme="minorHAnsi"/>
+          <w:b/>
+          <w:bCs/>
+          <w:lang w:val="es-ES"/>
+        </w:rPr>
+        <w:t>DOCE</w:t>
+      </w:r>
+      <w:r>
+        <w:rPr>
+          <w:rFonts w:asciiTheme="minorHAnsi" w:eastAsia="Times New Roman" w:hAnsiTheme="minorHAnsi" w:cstheme="minorHAnsi"/>
+          <w:b/>
+          <w:bCs/>
+          <w:lang w:val="es-ES"/>
+        </w:rPr>
+        <w:t xml:space="preserve"> MILLONES PESOS ($1</w:t>
+      </w:r>
+      <w:r>
+        <w:rPr>
+          <w:rFonts w:asciiTheme="minorHAnsi" w:eastAsia="Times New Roman" w:hAnsiTheme="minorHAnsi" w:cstheme="minorHAnsi"/>
+          <w:b/>
+          <w:bCs/>
+          <w:lang w:val="es-ES"/>
+        </w:rPr>
+        <w:t>2</w:t>
+      </w:r>
+      <w:r>
+        <w:rPr>
+          <w:rFonts w:asciiTheme="minorHAnsi" w:eastAsia="Times New Roman" w:hAnsiTheme="minorHAnsi" w:cstheme="minorHAnsi"/>
+          <w:b/>
+          <w:bCs/>
+          <w:lang w:val="es-ES"/>
+        </w:rPr>
+        <w:t>.000.000 COP) al momento de la firma del presente documento.</w:t>
+      </w:r>
     </w:p>
     <w:p>
       <w:pPr>
@@ -12462,7 +12485,6 @@
   <w:style w:type="character" w:default="1" w:styleId="Fuentedeprrafopredeter">
     <w:name w:val="Default Paragraph Font"/>
     <w:uiPriority w:val="1"/>
-    <w:semiHidden/>
     <w:unhideWhenUsed/>
   </w:style>
   <w:style w:type="table" w:default="1" w:styleId="Tablanormal">
@@ -12904,7 +12926,14 @@
 </file>
 
 <file path=customXml/item1.xml><?xml version="1.0" encoding="utf-8"?>
-<b:Sources xmlns:b="http://schemas.openxmlformats.org/officeDocument/2006/bibliography" xmlns="http://schemas.openxmlformats.org/officeDocument/2006/bibliography" SelectedStyle="\APASixthEditionOfficeOnline.xsl" StyleName="APA" Version="6"/>
+<p:properties xmlns:p="http://schemas.microsoft.com/office/2006/metadata/properties" xmlns:xsi="http://www.w3.org/2001/XMLSchema-instance" xmlns:pc="http://schemas.microsoft.com/office/infopath/2007/PartnerControls">
+  <documentManagement>
+    <TaxCatchAll xmlns="ac3346e8-ab56-4c26-82c1-a6dbe4d50797" xsi:nil="true"/>
+    <lcf76f155ced4ddcb4097134ff3c332f xmlns="5eb19900-e524-44a7-a201-4128b189de66">
+      <Terms xmlns="http://schemas.microsoft.com/office/infopath/2007/PartnerControls"/>
+    </lcf76f155ced4ddcb4097134ff3c332f>
+  </documentManagement>
+</p:properties>
 </file>
 
 <file path=customXml/item2.xml><?xml version="1.0" encoding="utf-8"?>
@@ -13115,14 +13144,7 @@
 </file>
 
 <file path=customXml/item3.xml><?xml version="1.0" encoding="utf-8"?>
-<p:properties xmlns:p="http://schemas.microsoft.com/office/2006/metadata/properties" xmlns:xsi="http://www.w3.org/2001/XMLSchema-instance" xmlns:pc="http://schemas.microsoft.com/office/infopath/2007/PartnerControls">
-  <documentManagement>
-    <TaxCatchAll xmlns="ac3346e8-ab56-4c26-82c1-a6dbe4d50797" xsi:nil="true"/>
-    <lcf76f155ced4ddcb4097134ff3c332f xmlns="5eb19900-e524-44a7-a201-4128b189de66">
-      <Terms xmlns="http://schemas.microsoft.com/office/infopath/2007/PartnerControls"/>
-    </lcf76f155ced4ddcb4097134ff3c332f>
-  </documentManagement>
-</p:properties>
+<b:Sources xmlns:b="http://schemas.openxmlformats.org/officeDocument/2006/bibliography" xmlns="http://schemas.openxmlformats.org/officeDocument/2006/bibliography" SelectedStyle="\APASixthEditionOfficeOnline.xsl" StyleName="APA" Version="6"/>
 </file>
 
 <file path=customXml/item4.xml><?xml version="1.0" encoding="utf-8"?>
@@ -13135,9 +13157,12 @@
 </file>
 
 <file path=customXml/itemProps1.xml><?xml version="1.0" encoding="utf-8"?>
-<ds:datastoreItem xmlns:ds="http://schemas.openxmlformats.org/officeDocument/2006/customXml" ds:itemID="{8CD18E72-4CB3-4699-A17A-8B66551E27DA}">
+<ds:datastoreItem xmlns:ds="http://schemas.openxmlformats.org/officeDocument/2006/customXml" ds:itemID="{11C07759-3986-47A1-ADF2-A43228ED3D78}">
   <ds:schemaRefs>
-    <ds:schemaRef ds:uri="http://schemas.openxmlformats.org/officeDocument/2006/bibliography"/>
+    <ds:schemaRef ds:uri="http://schemas.microsoft.com/office/2006/metadata/properties"/>
+    <ds:schemaRef ds:uri="http://schemas.microsoft.com/office/infopath/2007/PartnerControls"/>
+    <ds:schemaRef ds:uri="ac3346e8-ab56-4c26-82c1-a6dbe4d50797"/>
+    <ds:schemaRef ds:uri="5eb19900-e524-44a7-a201-4128b189de66"/>
   </ds:schemaRefs>
 </ds:datastoreItem>
 </file>
@@ -13162,12 +13187,9 @@
 </file>
 
 <file path=customXml/itemProps3.xml><?xml version="1.0" encoding="utf-8"?>
-<ds:datastoreItem xmlns:ds="http://schemas.openxmlformats.org/officeDocument/2006/customXml" ds:itemID="{11C07759-3986-47A1-ADF2-A43228ED3D78}">
+<ds:datastoreItem xmlns:ds="http://schemas.openxmlformats.org/officeDocument/2006/customXml" ds:itemID="{8CD18E72-4CB3-4699-A17A-8B66551E27DA}">
   <ds:schemaRefs>
-    <ds:schemaRef ds:uri="http://schemas.microsoft.com/office/2006/metadata/properties"/>
-    <ds:schemaRef ds:uri="http://schemas.microsoft.com/office/infopath/2007/PartnerControls"/>
-    <ds:schemaRef ds:uri="ac3346e8-ab56-4c26-82c1-a6dbe4d50797"/>
-    <ds:schemaRef ds:uri="5eb19900-e524-44a7-a201-4128b189de66"/>
+    <ds:schemaRef ds:uri="http://schemas.openxmlformats.org/officeDocument/2006/bibliography"/>
   </ds:schemaRefs>
 </ds:datastoreItem>
 </file>

</xml_diff>